<commit_message>
Hirdetésfeladás korrigálva, Licit indítás feltöltve
</commit_message>
<xml_diff>
--- a/UC/Hirdetes_feladas.docx
+++ b/UC/Hirdetes_feladas.docx
@@ -379,7 +379,10 @@
                     <w:cnfStyle w:val="000000100000" w:firstRow="0" w:lastRow="0" w:firstColumn="0" w:lastColumn="0" w:oddVBand="0" w:evenVBand="0" w:oddHBand="1" w:evenHBand="0" w:firstRowFirstColumn="0" w:firstRowLastColumn="0" w:lastRowFirstColumn="0" w:lastRowLastColumn="0"/>
                   </w:pPr>
                   <w:r>
-                    <w:t>A felhasználó kiválasztja az értékesítés módját (</w:t>
+                    <w:t>A felhasználó kiválasztja az értékesíté</w:t>
+                  </w:r>
+                  <w:r>
+                    <w:t>s módját (</w:t>
                   </w:r>
                   <w:proofErr w:type="gramStart"/>
                   <w:r>
@@ -387,7 +390,10 @@
                   </w:r>
                   <w:proofErr w:type="gramEnd"/>
                   <w:r>
-                    <w:t xml:space="preserve"> ár, aukció, ingyen)</w:t>
+                    <w:t xml:space="preserve"> ár, aukció</w:t>
+                  </w:r>
+                  <w:r>
+                    <w:t>)</w:t>
                   </w:r>
                 </w:p>
               </w:tc>
@@ -582,8 +588,6 @@
             </w:pPr>
           </w:p>
         </w:tc>
-        <w:bookmarkStart w:id="0" w:name="_GoBack"/>
-        <w:bookmarkEnd w:id="0"/>
       </w:tr>
       <w:tr>
         <w:trPr>
@@ -648,6 +652,77 @@
                   <w:r>
                     <w:t>Alternatív esemény</w:t>
                   </w:r>
+                </w:p>
+              </w:tc>
+            </w:tr>
+            <w:tr>
+              <w:trPr>
+                <w:cnfStyle w:val="000000100000" w:firstRow="0" w:lastRow="0" w:firstColumn="0" w:lastColumn="0" w:oddVBand="0" w:evenVBand="0" w:oddHBand="1" w:evenHBand="0" w:firstRowFirstColumn="0" w:firstRowLastColumn="0" w:lastRowFirstColumn="0" w:lastRowLastColumn="0"/>
+              </w:trPr>
+              <w:tc>
+                <w:tcPr>
+                  <w:cnfStyle w:val="001000000000" w:firstRow="0" w:lastRow="0" w:firstColumn="1" w:lastColumn="0" w:oddVBand="0" w:evenVBand="0" w:oddHBand="0" w:evenHBand="0" w:firstRowFirstColumn="0" w:firstRowLastColumn="0" w:lastRowFirstColumn="0" w:lastRowLastColumn="0"/>
+                  <w:tcW w:w="879" w:type="dxa"/>
+                </w:tcPr>
+                <w:p>
+                  <w:pPr>
+                    <w:jc w:val="center"/>
+                  </w:pPr>
+                  <w:r>
+                    <w:t>6.1</w:t>
+                  </w:r>
+                </w:p>
+              </w:tc>
+              <w:tc>
+                <w:tcPr>
+                  <w:tcW w:w="7229" w:type="dxa"/>
+                </w:tcPr>
+                <w:p>
+                  <w:pPr>
+                    <w:cnfStyle w:val="000000100000" w:firstRow="0" w:lastRow="0" w:firstColumn="0" w:lastColumn="0" w:oddVBand="0" w:evenVBand="0" w:oddHBand="1" w:evenHBand="0" w:firstRowFirstColumn="0" w:firstRowLastColumn="0" w:lastRowFirstColumn="0" w:lastRowLastColumn="0"/>
+                  </w:pPr>
+                  <w:r>
+                    <w:t xml:space="preserve">A felhasználó </w:t>
+                  </w:r>
+                  <w:proofErr w:type="gramStart"/>
+                  <w:r>
+                    <w:t>megadja</w:t>
+                  </w:r>
+                  <w:proofErr w:type="gramEnd"/>
+                  <w:r>
+                    <w:t xml:space="preserve"> azt az összeget ahonnan indul a licit</w:t>
+                  </w:r>
+                </w:p>
+              </w:tc>
+            </w:tr>
+            <w:tr>
+              <w:tc>
+                <w:tcPr>
+                  <w:cnfStyle w:val="001000000000" w:firstRow="0" w:lastRow="0" w:firstColumn="1" w:lastColumn="0" w:oddVBand="0" w:evenVBand="0" w:oddHBand="0" w:evenHBand="0" w:firstRowFirstColumn="0" w:firstRowLastColumn="0" w:lastRowFirstColumn="0" w:lastRowLastColumn="0"/>
+                  <w:tcW w:w="879" w:type="dxa"/>
+                </w:tcPr>
+                <w:p>
+                  <w:pPr>
+                    <w:jc w:val="center"/>
+                  </w:pPr>
+                  <w:r>
+                    <w:t>6.2</w:t>
+                  </w:r>
+                </w:p>
+              </w:tc>
+              <w:tc>
+                <w:tcPr>
+                  <w:tcW w:w="7229" w:type="dxa"/>
+                </w:tcPr>
+                <w:p>
+                  <w:pPr>
+                    <w:cnfStyle w:val="000000000000" w:firstRow="0" w:lastRow="0" w:firstColumn="0" w:lastColumn="0" w:oddVBand="0" w:evenVBand="0" w:oddHBand="0" w:evenHBand="0" w:firstRowFirstColumn="0" w:firstRowLastColumn="0" w:lastRowFirstColumn="0" w:lastRowLastColumn="0"/>
+                  </w:pPr>
+                  <w:r>
+                    <w:t>A felhasználó beállítja a licitlépcsőt</w:t>
+                  </w:r>
+                  <w:bookmarkStart w:id="0" w:name="_GoBack"/>
+                  <w:bookmarkEnd w:id="0"/>
                 </w:p>
               </w:tc>
             </w:tr>
@@ -1921,7 +1996,7 @@
 </file>
 
 <file path=customXml/itemProps1.xml><?xml version="1.0" encoding="utf-8"?>
-<ds:datastoreItem xmlns:ds="http://schemas.openxmlformats.org/officeDocument/2006/customXml" ds:itemID="{05D43E02-B626-4084-B126-427103454678}">
+<ds:datastoreItem xmlns:ds="http://schemas.openxmlformats.org/officeDocument/2006/customXml" ds:itemID="{54183F8B-7DD5-4D4E-8D8E-99C5D5297663}">
   <ds:schemaRefs>
     <ds:schemaRef ds:uri="http://schemas.openxmlformats.org/officeDocument/2006/bibliography"/>
   </ds:schemaRefs>

</xml_diff>